<commit_message>
update note at kernel compile and gitignore rules
</commit_message>
<xml_diff>
--- a/Learning/kernel/Ubuntu内核编译.docx
+++ b/Learning/kernel/Ubuntu内核编译.docx
@@ -1,6 +1,6 @@
 
 <file path=word/document.xml><?xml version="1.0" encoding="utf-8"?>
-<w:document xmlns:o="urn:schemas-microsoft-com:office:office" xmlns:r="http://schemas.openxmlformats.org/officeDocument/2006/relationships" xmlns:v="urn:schemas-microsoft-com:vml" xmlns:w="http://schemas.openxmlformats.org/wordprocessingml/2006/main" xmlns:w10="urn:schemas-microsoft-com:office:word" xmlns:wp="http://schemas.openxmlformats.org/drawingml/2006/wordprocessingDrawing" xmlns:wps="http://schemas.microsoft.com/office/word/2010/wordprocessingShape" xmlns:wpg="http://schemas.microsoft.com/office/word/2010/wordprocessingGroup" xmlns:mc="http://schemas.openxmlformats.org/markup-compatibility/2006" xmlns:wp14="http://schemas.microsoft.com/office/word/2010/wordprocessingDrawing" xmlns:w14="http://schemas.microsoft.com/office/word/2010/wordml" mc:Ignorable="w14 wp14">
+<w:document xmlns:o="urn:schemas-microsoft-com:office:office" xmlns:r="http://schemas.openxmlformats.org/officeDocument/2006/relationships" xmlns:v="urn:schemas-microsoft-com:vml" xmlns:w="http://schemas.openxmlformats.org/wordprocessingml/2006/main" xmlns:w10="urn:schemas-microsoft-com:office:word" xmlns:wp="http://schemas.openxmlformats.org/drawingml/2006/wordprocessingDrawing" xmlns:wps="http://schemas.microsoft.com/office/word/2010/wordprocessingShape" xmlns:wpg="http://schemas.microsoft.com/office/word/2010/wordprocessingGroup" xmlns:mc="http://schemas.openxmlformats.org/markup-compatibility/2006" xmlns:wp14="http://schemas.microsoft.com/office/word/2010/wordprocessingDrawing" xmlns:w14="http://schemas.microsoft.com/office/word/2010/wordml" xmlns:w15="http://schemas.microsoft.com/office/word/2012/wordml" mc:Ignorable="w14 wp14 w15">
   <w:body>
     <w:p>
       <w:pPr>
@@ -251,6 +251,7 @@
         <w:bidi w:val="0"/>
         <w:jc w:val="left"/>
         <w:rPr>
+          <w:b/>
           <w:b/>
         </w:rPr>
       </w:pPr>
@@ -300,6 +301,7 @@
         <w:jc w:val="left"/>
         <w:rPr>
           <w:b/>
+          <w:b/>
         </w:rPr>
       </w:pPr>
       <w:r>
@@ -341,6 +343,7 @@
         <w:jc w:val="left"/>
         <w:rPr>
           <w:b/>
+          <w:b/>
         </w:rPr>
       </w:pPr>
       <w:r>
@@ -372,6 +375,7 @@
         <w:jc w:val="left"/>
         <w:rPr>
           <w:b/>
+          <w:b/>
         </w:rPr>
       </w:pPr>
       <w:r>
@@ -403,6 +407,7 @@
         <w:jc w:val="left"/>
         <w:rPr>
           <w:b/>
+          <w:b/>
         </w:rPr>
       </w:pPr>
       <w:r>
@@ -677,6 +682,7 @@
         <w:jc w:val="left"/>
         <w:rPr>
           <w:b/>
+          <w:b/>
         </w:rPr>
       </w:pPr>
       <w:r>
@@ -921,6 +927,7 @@
         <w:jc w:val="left"/>
         <w:rPr>
           <w:b/>
+          <w:b/>
         </w:rPr>
       </w:pPr>
       <w:r>
@@ -1018,6 +1025,7 @@
         <w:jc w:val="left"/>
         <w:rPr>
           <w:b/>
+          <w:b/>
         </w:rPr>
       </w:pPr>
       <w:r>
@@ -1060,6 +1068,7 @@
         <w:bidi w:val="0"/>
         <w:jc w:val="left"/>
         <w:rPr>
+          <w:b/>
           <w:b/>
         </w:rPr>
       </w:pPr>
@@ -1564,6 +1573,7 @@
         <w:jc w:val="left"/>
         <w:rPr>
           <w:b/>
+          <w:b/>
         </w:rPr>
       </w:pPr>
       <w:r>
@@ -1631,6 +1641,7 @@
         <w:jc w:val="left"/>
         <w:rPr>
           <w:b/>
+          <w:b/>
         </w:rPr>
       </w:pPr>
       <w:r>
@@ -1674,6 +1685,7 @@
         <w:jc w:val="left"/>
         <w:rPr>
           <w:b/>
+          <w:b/>
         </w:rPr>
       </w:pPr>
       <w:r>
@@ -1717,6 +1729,7 @@
         <w:jc w:val="left"/>
         <w:rPr>
           <w:b/>
+          <w:b/>
         </w:rPr>
       </w:pPr>
       <w:r>
@@ -1876,6 +1889,7 @@
         <w:bidi w:val="0"/>
         <w:jc w:val="left"/>
         <w:rPr>
+          <w:b/>
           <w:b/>
         </w:rPr>
       </w:pPr>
@@ -2092,6 +2106,218 @@
       <w:r>
         <w:rPr/>
       </w:r>
+      <w:r>
+        <w:br w:type="page"/>
+      </w:r>
+    </w:p>
+    <w:p>
+      <w:pPr>
+        <w:pStyle w:val="1"/>
+        <w:rPr/>
+      </w:pPr>
+      <w:r>
+        <w:rPr/>
+        <w:t>安装所需的软件</w:t>
+      </w:r>
+    </w:p>
+    <w:p>
+      <w:pPr>
+        <w:pStyle w:val="Style14"/>
+        <w:rPr/>
+      </w:pPr>
+      <w:r>
+        <w:rPr/>
+        <w:tab/>
+      </w:r>
+      <w:r>
+        <w:rPr>
+          <w:rFonts w:ascii="Liberation Serif" w:hAnsi="Liberation Serif" w:cs="Noto Sans CJK SC"/>
+          <w:color w:val="auto"/>
+          <w:kern w:val="2"/>
+          <w:sz w:val="24"/>
+          <w:szCs w:val="24"/>
+          <w:lang w:val="en-US" w:eastAsia="zh-CN" w:bidi="hi-IN"/>
+        </w:rPr>
+        <w:t>执行</w:t>
+      </w:r>
+      <w:r>
+        <w:rPr>
+          <w:rFonts w:eastAsia="Noto Serif CJK SC" w:cs="Noto Sans CJK SC"/>
+          <w:color w:val="auto"/>
+          <w:kern w:val="2"/>
+          <w:sz w:val="24"/>
+          <w:szCs w:val="24"/>
+          <w:lang w:val="en-US" w:eastAsia="zh-CN" w:bidi="hi-IN"/>
+        </w:rPr>
+        <w:t>make menuconfig</w:t>
+      </w:r>
+      <w:r>
+        <w:rPr>
+          <w:rFonts w:ascii="Liberation Serif" w:hAnsi="Liberation Serif" w:cs="Noto Sans CJK SC"/>
+          <w:color w:val="auto"/>
+          <w:kern w:val="2"/>
+          <w:sz w:val="24"/>
+          <w:szCs w:val="24"/>
+          <w:lang w:val="en-US" w:eastAsia="zh-CN" w:bidi="hi-IN"/>
+        </w:rPr>
+        <w:t>需要前置安装</w:t>
+      </w:r>
+      <w:r>
+        <w:rPr>
+          <w:rFonts w:eastAsia="Noto Serif CJK SC" w:cs="Noto Sans CJK SC"/>
+          <w:color w:val="auto"/>
+          <w:kern w:val="2"/>
+          <w:sz w:val="24"/>
+          <w:szCs w:val="24"/>
+          <w:lang w:val="en-US" w:eastAsia="zh-CN" w:bidi="hi-IN"/>
+        </w:rPr>
+        <w:t>libncurses-dev flex bison</w:t>
+      </w:r>
+    </w:p>
+    <w:p>
+      <w:pPr>
+        <w:pStyle w:val="Style14"/>
+        <w:rPr/>
+      </w:pPr>
+      <w:r>
+        <w:rPr>
+          <w:rFonts w:eastAsia="Noto Serif CJK SC" w:cs="Noto Sans CJK SC"/>
+          <w:color w:val="auto"/>
+          <w:kern w:val="2"/>
+          <w:sz w:val="24"/>
+          <w:szCs w:val="24"/>
+          <w:lang w:val="en-US" w:eastAsia="zh-CN" w:bidi="hi-IN"/>
+        </w:rPr>
+        <w:tab/>
+      </w:r>
+      <w:r>
+        <w:rPr>
+          <w:rFonts w:ascii="Liberation Serif" w:hAnsi="Liberation Serif" w:cs="Noto Sans CJK SC"/>
+          <w:color w:val="auto"/>
+          <w:kern w:val="2"/>
+          <w:sz w:val="24"/>
+          <w:szCs w:val="24"/>
+          <w:lang w:val="en-US" w:eastAsia="zh-CN" w:bidi="hi-IN"/>
+        </w:rPr>
+        <w:t>安装过程中提示缺少</w:t>
+      </w:r>
+      <w:r>
+        <w:rPr>
+          <w:rFonts w:eastAsia="Noto Serif CJK SC" w:cs="Noto Sans CJK SC"/>
+          <w:color w:val="auto"/>
+          <w:kern w:val="2"/>
+          <w:sz w:val="24"/>
+          <w:szCs w:val="24"/>
+          <w:lang w:val="en-US" w:eastAsia="zh-CN" w:bidi="hi-IN"/>
+        </w:rPr>
+        <w:t>#include &lt;openssl/opensslv.h&gt;</w:t>
+      </w:r>
+      <w:r>
+        <w:rPr>
+          <w:rFonts w:ascii="Liberation Serif" w:hAnsi="Liberation Serif" w:cs="Noto Sans CJK SC"/>
+          <w:color w:val="auto"/>
+          <w:kern w:val="2"/>
+          <w:sz w:val="24"/>
+          <w:szCs w:val="24"/>
+          <w:lang w:val="en-US" w:eastAsia="zh-CN" w:bidi="hi-IN"/>
+        </w:rPr>
+        <w:t>，使用</w:t>
+      </w:r>
+      <w:r>
+        <w:rPr>
+          <w:rFonts w:eastAsia="Noto Serif CJK SC" w:cs="Noto Sans CJK SC"/>
+          <w:color w:val="auto"/>
+          <w:kern w:val="2"/>
+          <w:sz w:val="24"/>
+          <w:szCs w:val="24"/>
+          <w:lang w:val="en-US" w:eastAsia="zh-CN" w:bidi="hi-IN"/>
+        </w:rPr>
+        <w:t>apt-file search</w:t>
+      </w:r>
+      <w:r>
+        <w:rPr>
+          <w:rFonts w:ascii="Liberation Serif" w:hAnsi="Liberation Serif" w:cs="Noto Sans CJK SC"/>
+          <w:color w:val="auto"/>
+          <w:kern w:val="2"/>
+          <w:sz w:val="24"/>
+          <w:szCs w:val="24"/>
+          <w:lang w:val="en-US" w:eastAsia="zh-CN" w:bidi="hi-IN"/>
+        </w:rPr>
+        <w:t>后得知需要安装</w:t>
+      </w:r>
+      <w:r>
+        <w:rPr>
+          <w:rFonts w:eastAsia="Noto Serif CJK SC" w:cs="Noto Sans CJK SC"/>
+          <w:color w:val="auto"/>
+          <w:kern w:val="2"/>
+          <w:sz w:val="24"/>
+          <w:szCs w:val="24"/>
+          <w:lang w:val="en-US" w:eastAsia="zh-CN" w:bidi="hi-IN"/>
+        </w:rPr>
+        <w:t>libssl-dev</w:t>
+      </w:r>
+    </w:p>
+    <w:p>
+      <w:pPr>
+        <w:pStyle w:val="Style14"/>
+        <w:spacing w:before="0" w:after="140"/>
+        <w:rPr/>
+      </w:pPr>
+      <w:r>
+        <w:rPr>
+          <w:rFonts w:eastAsia="Noto Serif CJK SC" w:cs="Noto Sans CJK SC"/>
+          <w:color w:val="auto"/>
+          <w:kern w:val="2"/>
+          <w:sz w:val="24"/>
+          <w:szCs w:val="24"/>
+          <w:lang w:val="en-US" w:eastAsia="zh-CN" w:bidi="hi-IN"/>
+        </w:rPr>
+        <w:tab/>
+      </w:r>
+      <w:r>
+        <w:rPr>
+          <w:rFonts w:ascii="Liberation Serif" w:hAnsi="Liberation Serif" w:cs="Noto Sans CJK SC"/>
+          <w:color w:val="auto"/>
+          <w:kern w:val="2"/>
+          <w:sz w:val="24"/>
+          <w:szCs w:val="24"/>
+          <w:lang w:val="en-US" w:eastAsia="zh-CN" w:bidi="hi-IN"/>
+        </w:rPr>
+        <w:t>缺少</w:t>
+      </w:r>
+      <w:r>
+        <w:rPr>
+          <w:rFonts w:eastAsia="Noto Serif CJK SC" w:cs="Noto Sans CJK SC"/>
+          <w:color w:val="auto"/>
+          <w:kern w:val="2"/>
+          <w:sz w:val="24"/>
+          <w:szCs w:val="24"/>
+          <w:lang w:val="en-US" w:eastAsia="zh-CN" w:bidi="hi-IN"/>
+        </w:rPr>
+        <w:t>#include &lt;gelf.h&gt;</w:t>
+      </w:r>
+      <w:r>
+        <w:rPr>
+          <w:rFonts w:ascii="Liberation Serif" w:hAnsi="Liberation Serif" w:cs="Noto Sans CJK SC"/>
+          <w:color w:val="auto"/>
+          <w:kern w:val="2"/>
+          <w:sz w:val="24"/>
+          <w:szCs w:val="24"/>
+          <w:lang w:val="en-US" w:eastAsia="zh-CN" w:bidi="hi-IN"/>
+        </w:rPr>
+        <w:t>，需要安装</w:t>
+      </w:r>
+      <w:r>
+        <w:rPr>
+          <w:rFonts w:eastAsia="Noto Serif CJK SC" w:cs="Noto Sans CJK SC"/>
+          <w:color w:val="auto"/>
+          <w:kern w:val="2"/>
+          <w:sz w:val="24"/>
+          <w:szCs w:val="24"/>
+          <w:lang w:val="en-US" w:eastAsia="zh-CN" w:bidi="hi-IN"/>
+        </w:rPr>
+        <w:t>libelf-dev</w:t>
+      </w:r>
     </w:p>
     <w:sectPr>
       <w:type w:val="nextPage"/>
@@ -2100,6 +2326,7 @@
       <w:pgNumType w:fmt="decimal"/>
       <w:formProt w:val="false"/>
       <w:textDirection w:val="lrTb"/>
+      <w:docGrid w:type="default" w:linePitch="100" w:charSpace="0"/>
     </w:sectPr>
   </w:body>
 </w:document>
@@ -2247,7 +2474,6 @@
   <w:abstractNum w:abstractNumId="2">
     <w:lvl w:ilvl="0">
       <w:start w:val="1"/>
-      <w:pStyle w:val="1"/>
       <w:numFmt w:val="none"/>
       <w:suff w:val="nothing"/>
       <w:lvlText w:val=""/>
@@ -2261,7 +2487,6 @@
     </w:lvl>
     <w:lvl w:ilvl="1">
       <w:start w:val="1"/>
-      <w:pStyle w:val="2"/>
       <w:numFmt w:val="none"/>
       <w:suff w:val="nothing"/>
       <w:lvlText w:val=""/>
@@ -2275,7 +2500,6 @@
     </w:lvl>
     <w:lvl w:ilvl="2">
       <w:start w:val="1"/>
-      <w:pStyle w:val="3"/>
       <w:numFmt w:val="none"/>
       <w:suff w:val="nothing"/>
       <w:lvlText w:val=""/>
@@ -2389,7 +2613,6 @@
     </w:rPrDefault>
     <w:pPrDefault>
       <w:pPr>
-        <w:widowControl/>
         <w:suppressAutoHyphens w:val="true"/>
       </w:pPr>
     </w:pPrDefault>
@@ -2399,7 +2622,10 @@
     <w:qFormat/>
     <w:pPr>
       <w:widowControl/>
+      <w:suppressAutoHyphens w:val="true"/>
       <w:bidi w:val="0"/>
+      <w:spacing w:before="0" w:after="0"/>
+      <w:jc w:val="left"/>
     </w:pPr>
     <w:rPr>
       <w:rFonts w:ascii="Liberation Serif" w:hAnsi="Liberation Serif" w:eastAsia="Noto Serif CJK SC" w:cs="Noto Sans CJK SC"/>

</xml_diff>